<commit_message>
Mostly Through K Nearest Neighbors lesson... saving progress
</commit_message>
<xml_diff>
--- a/Unit3_Classification/Normalization.docx
+++ b/Unit3_Classification/Normalization.docx
@@ -381,25 +381,71 @@
           <w:sz w:val="20"/>
           <w:szCs w:val="20"/>
         </w:rPr>
-        <w:t>\</w:t>
-      </w:r>
-      <w:proofErr w:type="gramStart"/>
+        <w:t>(</w:t>
+      </w:r>
       <w:r>
         <w:rPr>
           <w:rFonts w:ascii="Courier New" w:eastAsia="Times New Roman" w:hAnsi="Courier New" w:cs="Courier New"/>
           <w:sz w:val="20"/>
           <w:szCs w:val="20"/>
         </w:rPr>
-        <w:t>frac{</w:t>
-      </w:r>
-      <w:proofErr w:type="gramEnd"/>
+        <w:t xml:space="preserve">value </w:t>
+      </w:r>
       <w:r>
         <w:rPr>
           <w:rFonts w:ascii="Courier New" w:eastAsia="Times New Roman" w:hAnsi="Courier New" w:cs="Courier New"/>
           <w:sz w:val="20"/>
           <w:szCs w:val="20"/>
         </w:rPr>
-        <w:t>value - min}{max - min}</w:t>
+        <w:t>–</w:t>
+      </w:r>
+      <w:r>
+        <w:rPr>
+          <w:rFonts w:ascii="Courier New" w:eastAsia="Times New Roman" w:hAnsi="Courier New" w:cs="Courier New"/>
+          <w:sz w:val="20"/>
+          <w:szCs w:val="20"/>
+        </w:rPr>
+        <w:t xml:space="preserve"> min</w:t>
+      </w:r>
+      <w:r>
+        <w:rPr>
+          <w:rFonts w:ascii="Courier New" w:eastAsia="Times New Roman" w:hAnsi="Courier New" w:cs="Courier New"/>
+          <w:sz w:val="20"/>
+          <w:szCs w:val="20"/>
+        </w:rPr>
+        <w:t>) / (</w:t>
+      </w:r>
+      <w:r>
+        <w:rPr>
+          <w:rFonts w:ascii="Courier New" w:eastAsia="Times New Roman" w:hAnsi="Courier New" w:cs="Courier New"/>
+          <w:sz w:val="20"/>
+          <w:szCs w:val="20"/>
+        </w:rPr>
+        <w:t xml:space="preserve">max </w:t>
+      </w:r>
+      <w:r>
+        <w:rPr>
+          <w:rFonts w:ascii="Courier New" w:eastAsia="Times New Roman" w:hAnsi="Courier New" w:cs="Courier New"/>
+          <w:sz w:val="20"/>
+          <w:szCs w:val="20"/>
+        </w:rPr>
+        <w:t>–</w:t>
+      </w:r>
+      <w:r>
+        <w:rPr>
+          <w:rFonts w:ascii="Courier New" w:eastAsia="Times New Roman" w:hAnsi="Courier New" w:cs="Courier New"/>
+          <w:sz w:val="20"/>
+          <w:szCs w:val="20"/>
+        </w:rPr>
+        <w:t xml:space="preserve"> min</w:t>
+      </w:r>
+      <w:r>
+        <w:rPr>
+          <w:rFonts w:ascii="Courier New" w:eastAsia="Times New Roman" w:hAnsi="Courier New" w:cs="Courier New"/>
+          <w:sz w:val="20"/>
+          <w:szCs w:val="20"/>
+        </w:rPr>
+        <w:t>)</w:t>
       </w:r>
     </w:p>
     <w:p>
@@ -579,43 +625,67 @@
           <w:sz w:val="20"/>
           <w:szCs w:val="20"/>
         </w:rPr>
-        <w:t>\</w:t>
-      </w:r>
-      <w:proofErr w:type="gramStart"/>
+        <w:t>(</w:t>
+      </w:r>
       <w:r>
         <w:rPr>
           <w:rFonts w:ascii="Courier New" w:eastAsia="Times New Roman" w:hAnsi="Courier New" w:cs="Courier New"/>
           <w:sz w:val="20"/>
           <w:szCs w:val="20"/>
         </w:rPr>
-        <w:t>frac{</w:t>
-      </w:r>
-      <w:proofErr w:type="gramEnd"/>
+        <w:t>value - mu</w:t>
+      </w:r>
       <w:r>
         <w:rPr>
           <w:rFonts w:ascii="Courier New" w:eastAsia="Times New Roman" w:hAnsi="Courier New" w:cs="Courier New"/>
           <w:sz w:val="20"/>
           <w:szCs w:val="20"/>
         </w:rPr>
-        <w:t>value - \mu}{\sigma}</w:t>
-      </w:r>
-    </w:p>
-    <w:p>
-      <w:pPr>
-        <w:spacing w:before="100" w:beforeAutospacing="1" w:after="100" w:afterAutospacing="1" w:line="240" w:lineRule="auto"/>
-        <w:rPr>
-          <w:rFonts w:ascii="Times New Roman" w:eastAsia="Times New Roman" w:hAnsi="Times New Roman" w:cs="Times New Roman"/>
-          <w:sz w:val="24"/>
-          <w:szCs w:val="24"/>
-        </w:rPr>
-      </w:pPr>
-      <w:r>
-        <w:rPr>
-          <w:rFonts w:ascii="Times New Roman" w:eastAsia="Times New Roman" w:hAnsi="Times New Roman" w:cs="Times New Roman"/>
-          <w:sz w:val="24"/>
-          <w:szCs w:val="24"/>
-        </w:rPr>
-        <w:t xml:space="preserve">Here, μ is the mean value of the feature and σ is the standard deviation of the feature. If a value is exactly equal to the mean of all the values of the feature, it will be normalized to 0. If it is below the mean, it will be a negative number, and if it is above the mean it will be a positive number. The size of those negative and positive numbers is determined by the standard deviation </w:t>
+        <w:t>) / (</w:t>
+      </w:r>
+      <w:r>
+        <w:rPr>
+          <w:rFonts w:ascii="Courier New" w:eastAsia="Times New Roman" w:hAnsi="Courier New" w:cs="Courier New"/>
+          <w:sz w:val="20"/>
+          <w:szCs w:val="20"/>
+        </w:rPr>
+        <w:t>sigma</w:t>
+      </w:r>
+      <w:r>
+        <w:rPr>
+          <w:rFonts w:ascii="Courier New" w:eastAsia="Times New Roman" w:hAnsi="Courier New" w:cs="Courier New"/>
+          <w:sz w:val="20"/>
+          <w:szCs w:val="20"/>
+        </w:rPr>
+        <w:t>)</w:t>
+      </w:r>
+    </w:p>
+    <w:p>
+      <w:pPr>
+        <w:spacing w:before="100" w:beforeAutospacing="1" w:after="100" w:afterAutospacing="1" w:line="240" w:lineRule="auto"/>
+        <w:rPr>
+          <w:rFonts w:ascii="Times New Roman" w:eastAsia="Times New Roman" w:hAnsi="Times New Roman" w:cs="Times New Roman"/>
+          <w:sz w:val="24"/>
+          <w:szCs w:val="24"/>
+        </w:rPr>
+      </w:pPr>
+      <w:r>
+        <w:rPr>
+          <w:rFonts w:ascii="Times New Roman" w:eastAsia="Times New Roman" w:hAnsi="Times New Roman" w:cs="Times New Roman"/>
+          <w:sz w:val="24"/>
+          <w:szCs w:val="24"/>
+        </w:rPr>
+        <w:t>Here, μ is the mean valu</w:t>
+      </w:r>
+      <w:bookmarkStart w:id="0" w:name="_GoBack"/>
+      <w:bookmarkEnd w:id="0"/>
+      <w:r>
+        <w:rPr>
+          <w:rFonts w:ascii="Times New Roman" w:eastAsia="Times New Roman" w:hAnsi="Times New Roman" w:cs="Times New Roman"/>
+          <w:sz w:val="24"/>
+          <w:szCs w:val="24"/>
+        </w:rPr>
+        <w:t xml:space="preserve">e of the feature and σ is the standard deviation of the feature. If a value is exactly equal to the mean of all the values of the feature, it will be normalized to 0. If it is below the mean, it will be a negative number, and if it is above the mean it will be a positive number. The size of those negative and positive numbers is determined by the standard deviation </w:t>
       </w:r>
       <w:r>
         <w:rPr>
@@ -915,10 +985,7 @@
         <w:t xml:space="preserve"> same scale.</w:t>
       </w:r>
     </w:p>
-    <w:p>
-      <w:bookmarkStart w:id="0" w:name="_GoBack"/>
-      <w:bookmarkEnd w:id="0"/>
-    </w:p>
+    <w:p/>
     <w:sectPr>
       <w:pgSz w:w="12240" w:h="15840"/>
       <w:pgMar w:top="1440" w:right="1440" w:bottom="1440" w:left="1440" w:header="720" w:footer="720" w:gutter="0"/>

</xml_diff>